<commit_message>
Add auto close to volume and brightness popup
</commit_message>
<xml_diff>
--- a/sw/doc/main_description.docx
+++ b/sw/doc/main_description.docx
@@ -7231,6 +7231,24 @@
                 <w:szCs w:val="20"/>
                 <w:lang w:val="en-US"/>
               </w:rPr>
+              <w:t>If config dirty, save config. (possible config changed during playback)</w:t>
+            </w:r>
+          </w:p>
+          <w:p>
+            <w:pPr>
+              <w:cnfStyle w:val="000000000000" w:firstRow="0" w:lastRow="0" w:firstColumn="0" w:lastColumn="0" w:oddVBand="0" w:evenVBand="0" w:oddHBand="0" w:evenHBand="0" w:firstRowFirstColumn="0" w:firstRowLastColumn="0" w:lastRowFirstColumn="0" w:lastRowLastColumn="0"/>
+              <w:rPr>
+                <w:sz w:val="20"/>
+                <w:szCs w:val="20"/>
+                <w:lang w:val="en-US"/>
+              </w:rPr>
+            </w:pPr>
+            <w:r>
+              <w:rPr>
+                <w:sz w:val="20"/>
+                <w:szCs w:val="20"/>
+                <w:lang w:val="en-US"/>
+              </w:rPr>
               <w:t>Destroy decoder.</w:t>
             </w:r>
           </w:p>
@@ -8364,6 +8382,14 @@
             <w:pPr>
               <w:cnfStyle w:val="100000000000" w:firstRow="1" w:lastRow="0" w:firstColumn="0" w:lastColumn="0" w:oddVBand="0" w:evenVBand="0" w:oddHBand="0" w:evenHBand="0" w:firstRowFirstColumn="0" w:firstRowLastColumn="0" w:lastRowFirstColumn="0" w:lastRowLastColumn="0"/>
               <w:rPr>
+                <w:color w:val="auto"/>
+                <w:sz w:val="20"/>
+                <w:szCs w:val="20"/>
+                <w:lang w:val="en-US"/>
+              </w:rPr>
+            </w:pPr>
+            <w:r>
+              <w:rPr>
                 <w:b w:val="0"/>
                 <w:bCs w:val="0"/>
                 <w:color w:val="auto"/>
@@ -8371,7 +8397,8 @@
                 <w:szCs w:val="20"/>
                 <w:lang w:val="en-US"/>
               </w:rPr>
-            </w:pPr>
+              <w:t xml:space="preserve">Create slider box, bind slider to UP/DOWN and set slider VALUE_CHANGED </w:t>
+            </w:r>
             <w:r>
               <w:rPr>
                 <w:b w:val="0"/>
@@ -8381,7 +8408,86 @@
                 <w:szCs w:val="20"/>
                 <w:lang w:val="en-US"/>
               </w:rPr>
-              <w:t>Create slider box, bind slider to UP/DOWN and set slider VALUE_CHANGED event.</w:t>
+              <w:t>callback</w:t>
+            </w:r>
+            <w:r>
+              <w:rPr>
+                <w:b w:val="0"/>
+                <w:bCs w:val="0"/>
+                <w:color w:val="auto"/>
+                <w:sz w:val="20"/>
+                <w:szCs w:val="20"/>
+                <w:lang w:val="en-US"/>
+              </w:rPr>
+              <w:t>.</w:t>
+            </w:r>
+          </w:p>
+          <w:p>
+            <w:pPr>
+              <w:cnfStyle w:val="100000000000" w:firstRow="1" w:lastRow="0" w:firstColumn="0" w:lastColumn="0" w:oddVBand="0" w:evenVBand="0" w:oddHBand="0" w:evenHBand="0" w:firstRowFirstColumn="0" w:firstRowLastColumn="0" w:lastRowFirstColumn="0" w:lastRowLastColumn="0"/>
+              <w:rPr>
+                <w:b w:val="0"/>
+                <w:bCs w:val="0"/>
+                <w:color w:val="auto"/>
+                <w:sz w:val="20"/>
+                <w:szCs w:val="20"/>
+                <w:lang w:val="en-US"/>
+              </w:rPr>
+            </w:pPr>
+            <w:r>
+              <w:rPr>
+                <w:b w:val="0"/>
+                <w:bCs w:val="0"/>
+                <w:color w:val="auto"/>
+                <w:sz w:val="20"/>
+                <w:szCs w:val="20"/>
+                <w:lang w:val="en-US"/>
+              </w:rPr>
+              <w:t>Setup auto close timer to emit EVT_CLOSE_</w:t>
+            </w:r>
+            <w:r>
+              <w:rPr>
+                <w:b w:val="0"/>
+                <w:bCs w:val="0"/>
+                <w:color w:val="auto"/>
+                <w:sz w:val="20"/>
+                <w:szCs w:val="20"/>
+                <w:lang w:val="en-US"/>
+              </w:rPr>
+              <w:t>BRIGH</w:t>
+            </w:r>
+            <w:r>
+              <w:rPr>
+                <w:b w:val="0"/>
+                <w:bCs w:val="0"/>
+                <w:color w:val="auto"/>
+                <w:sz w:val="20"/>
+                <w:szCs w:val="20"/>
+                <w:lang w:val="en-US"/>
+              </w:rPr>
+              <w:t>T</w:t>
+            </w:r>
+            <w:r>
+              <w:rPr>
+                <w:b w:val="0"/>
+                <w:bCs w:val="0"/>
+                <w:color w:val="auto"/>
+                <w:sz w:val="20"/>
+                <w:szCs w:val="20"/>
+                <w:lang w:val="en-US"/>
+              </w:rPr>
+              <w:t>NESS</w:t>
+            </w:r>
+            <w:r>
+              <w:rPr>
+                <w:b w:val="0"/>
+                <w:bCs w:val="0"/>
+                <w:color w:val="auto"/>
+                <w:sz w:val="20"/>
+                <w:szCs w:val="20"/>
+                <w:lang w:val="en-US"/>
+              </w:rPr>
+              <w:t xml:space="preserve"> (handled by top state).</w:t>
             </w:r>
           </w:p>
         </w:tc>
@@ -8390,6 +8496,105 @@
         <w:trPr>
           <w:cnfStyle w:val="000000100000" w:firstRow="0" w:lastRow="0" w:firstColumn="0" w:lastColumn="0" w:oddVBand="0" w:evenVBand="0" w:oddHBand="1" w:evenHBand="0" w:firstRowFirstColumn="0" w:firstRowLastColumn="0" w:lastRowFirstColumn="0" w:lastRowLastColumn="0"/>
         </w:trPr>
+        <w:tc>
+          <w:tcPr>
+            <w:cnfStyle w:val="001000000000" w:firstRow="0" w:lastRow="0" w:firstColumn="1" w:lastColumn="0" w:oddVBand="0" w:evenVBand="0" w:oddHBand="0" w:evenHBand="0" w:firstRowFirstColumn="0" w:firstRowLastColumn="0" w:lastRowFirstColumn="0" w:lastRowLastColumn="0"/>
+            <w:tcW w:w="1705" w:type="dxa"/>
+            <w:tcBorders>
+              <w:bottom w:val="single" w:sz="2" w:space="0" w:color="9CC2E5" w:themeColor="accent5" w:themeTint="99"/>
+            </w:tcBorders>
+          </w:tcPr>
+          <w:p>
+            <w:pPr>
+              <w:rPr>
+                <w:color w:val="auto"/>
+                <w:sz w:val="20"/>
+                <w:szCs w:val="20"/>
+                <w:lang w:val="en-US"/>
+              </w:rPr>
+            </w:pPr>
+            <w:r>
+              <w:rPr>
+                <w:color w:val="auto"/>
+                <w:sz w:val="20"/>
+                <w:szCs w:val="20"/>
+                <w:lang w:val="en-US"/>
+              </w:rPr>
+              <w:t>Callback</w:t>
+            </w:r>
+          </w:p>
+        </w:tc>
+        <w:tc>
+          <w:tcPr>
+            <w:tcW w:w="8751" w:type="dxa"/>
+            <w:tcBorders>
+              <w:bottom w:val="single" w:sz="2" w:space="0" w:color="9CC2E5" w:themeColor="accent5" w:themeTint="99"/>
+            </w:tcBorders>
+            <w:shd w:val="clear" w:color="auto" w:fill="auto"/>
+          </w:tcPr>
+          <w:p>
+            <w:pPr>
+              <w:cnfStyle w:val="000000100000" w:firstRow="0" w:lastRow="0" w:firstColumn="0" w:lastColumn="0" w:oddVBand="0" w:evenVBand="0" w:oddHBand="1" w:evenHBand="0" w:firstRowFirstColumn="0" w:firstRowLastColumn="0" w:lastRowFirstColumn="0" w:lastRowLastColumn="0"/>
+              <w:rPr>
+                <w:color w:val="auto"/>
+                <w:sz w:val="20"/>
+                <w:szCs w:val="20"/>
+                <w:lang w:val="en-US"/>
+              </w:rPr>
+            </w:pPr>
+            <w:r>
+              <w:rPr>
+                <w:color w:val="auto"/>
+                <w:sz w:val="20"/>
+                <w:szCs w:val="20"/>
+                <w:lang w:val="en-US"/>
+              </w:rPr>
+              <w:t>Change brightness.</w:t>
+            </w:r>
+          </w:p>
+          <w:p>
+            <w:pPr>
+              <w:cnfStyle w:val="000000100000" w:firstRow="0" w:lastRow="0" w:firstColumn="0" w:lastColumn="0" w:oddVBand="0" w:evenVBand="0" w:oddHBand="1" w:evenHBand="0" w:firstRowFirstColumn="0" w:firstRowLastColumn="0" w:lastRowFirstColumn="0" w:lastRowLastColumn="0"/>
+              <w:rPr>
+                <w:color w:val="auto"/>
+                <w:sz w:val="20"/>
+                <w:szCs w:val="20"/>
+                <w:lang w:val="en-US"/>
+              </w:rPr>
+            </w:pPr>
+            <w:r>
+              <w:rPr>
+                <w:color w:val="auto"/>
+                <w:sz w:val="20"/>
+                <w:szCs w:val="20"/>
+                <w:lang w:val="en-US"/>
+              </w:rPr>
+              <w:t>Set config dirty.</w:t>
+            </w:r>
+          </w:p>
+          <w:p>
+            <w:pPr>
+              <w:cnfStyle w:val="000000100000" w:firstRow="0" w:lastRow="0" w:firstColumn="0" w:lastColumn="0" w:oddVBand="0" w:evenVBand="0" w:oddHBand="1" w:evenHBand="0" w:firstRowFirstColumn="0" w:firstRowLastColumn="0" w:lastRowFirstColumn="0" w:lastRowLastColumn="0"/>
+              <w:rPr>
+                <w:color w:val="auto"/>
+                <w:sz w:val="20"/>
+                <w:szCs w:val="20"/>
+                <w:lang w:val="en-US"/>
+              </w:rPr>
+            </w:pPr>
+            <w:r>
+              <w:rPr>
+                <w:color w:val="auto"/>
+                <w:sz w:val="20"/>
+                <w:szCs w:val="20"/>
+                <w:lang w:val="en-US"/>
+              </w:rPr>
+              <w:t>Reset auto close timer.</w:t>
+            </w:r>
+          </w:p>
+        </w:tc>
+      </w:tr>
+      <w:tr>
         <w:tc>
           <w:tcPr>
             <w:cnfStyle w:val="001000000000" w:firstRow="0" w:lastRow="0" w:firstColumn="1" w:lastColumn="0" w:oddVBand="0" w:evenVBand="0" w:oddHBand="0" w:evenHBand="0" w:firstRowFirstColumn="0" w:firstRowLastColumn="0" w:lastRowFirstColumn="0" w:lastRowLastColumn="0"/>
@@ -8397,6 +8602,7 @@
             <w:tcBorders>
               <w:top w:val="single" w:sz="2" w:space="0" w:color="9CC2E5" w:themeColor="accent5" w:themeTint="99"/>
             </w:tcBorders>
+            <w:shd w:val="clear" w:color="auto" w:fill="DEEAF6" w:themeFill="accent5" w:themeFillTint="33"/>
           </w:tcPr>
           <w:p>
             <w:pPr>
@@ -8428,7 +8634,7 @@
           </w:tcPr>
           <w:p>
             <w:pPr>
-              <w:cnfStyle w:val="000000100000" w:firstRow="0" w:lastRow="0" w:firstColumn="0" w:lastColumn="0" w:oddVBand="0" w:evenVBand="0" w:oddHBand="1" w:evenHBand="0" w:firstRowFirstColumn="0" w:firstRowLastColumn="0" w:lastRowFirstColumn="0" w:lastRowLastColumn="0"/>
+              <w:cnfStyle w:val="000000000000" w:firstRow="0" w:lastRow="0" w:firstColumn="0" w:lastColumn="0" w:oddVBand="0" w:evenVBand="0" w:oddHBand="0" w:evenHBand="0" w:firstRowFirstColumn="0" w:firstRowLastColumn="0" w:lastRowFirstColumn="0" w:lastRowLastColumn="0"/>
               <w:rPr>
                 <w:color w:val="auto"/>
                 <w:sz w:val="20"/>
@@ -8448,7 +8654,7 @@
           </w:p>
           <w:p>
             <w:pPr>
-              <w:cnfStyle w:val="000000100000" w:firstRow="0" w:lastRow="0" w:firstColumn="0" w:lastColumn="0" w:oddVBand="0" w:evenVBand="0" w:oddHBand="1" w:evenHBand="0" w:firstRowFirstColumn="0" w:firstRowLastColumn="0" w:lastRowFirstColumn="0" w:lastRowLastColumn="0"/>
+              <w:cnfStyle w:val="000000000000" w:firstRow="0" w:lastRow="0" w:firstColumn="0" w:lastColumn="0" w:oddVBand="0" w:evenVBand="0" w:oddHBand="0" w:evenHBand="0" w:firstRowFirstColumn="0" w:firstRowLastColumn="0" w:lastRowFirstColumn="0" w:lastRowLastColumn="0"/>
               <w:rPr>
                 <w:color w:val="auto"/>
                 <w:sz w:val="20"/>
@@ -8463,12 +8669,32 @@
                 <w:szCs w:val="20"/>
                 <w:lang w:val="en-US"/>
               </w:rPr>
+              <w:t>Save config if not busy and config dirty.</w:t>
+            </w:r>
+          </w:p>
+          <w:p>
+            <w:pPr>
+              <w:cnfStyle w:val="000000000000" w:firstRow="0" w:lastRow="0" w:firstColumn="0" w:lastColumn="0" w:oddVBand="0" w:evenVBand="0" w:oddHBand="0" w:evenHBand="0" w:firstRowFirstColumn="0" w:firstRowLastColumn="0" w:lastRowFirstColumn="0" w:lastRowLastColumn="0"/>
+              <w:rPr>
+                <w:color w:val="auto"/>
+                <w:sz w:val="20"/>
+                <w:szCs w:val="20"/>
+                <w:lang w:val="en-US"/>
+              </w:rPr>
+            </w:pPr>
+            <w:r>
+              <w:rPr>
+                <w:color w:val="auto"/>
+                <w:sz w:val="20"/>
+                <w:szCs w:val="20"/>
+                <w:lang w:val="en-US"/>
+              </w:rPr>
               <w:t>Delete input group.</w:t>
             </w:r>
           </w:p>
           <w:p>
             <w:pPr>
-              <w:cnfStyle w:val="000000100000" w:firstRow="0" w:lastRow="0" w:firstColumn="0" w:lastColumn="0" w:oddVBand="0" w:evenVBand="0" w:oddHBand="1" w:evenHBand="0" w:firstRowFirstColumn="0" w:firstRowLastColumn="0" w:lastRowFirstColumn="0" w:lastRowLastColumn="0"/>
+              <w:cnfStyle w:val="000000000000" w:firstRow="0" w:lastRow="0" w:firstColumn="0" w:lastColumn="0" w:oddVBand="0" w:evenVBand="0" w:oddHBand="0" w:evenHBand="0" w:firstRowFirstColumn="0" w:firstRowLastColumn="0" w:lastRowFirstColumn="0" w:lastRowLastColumn="0"/>
               <w:rPr>
                 <w:color w:val="auto"/>
                 <w:sz w:val="20"/>
@@ -8488,7 +8714,7 @@
           </w:p>
           <w:p>
             <w:pPr>
-              <w:cnfStyle w:val="000000100000" w:firstRow="0" w:lastRow="0" w:firstColumn="0" w:lastColumn="0" w:oddVBand="0" w:evenVBand="0" w:oddHBand="1" w:evenHBand="0" w:firstRowFirstColumn="0" w:firstRowLastColumn="0" w:lastRowFirstColumn="0" w:lastRowLastColumn="0"/>
+              <w:cnfStyle w:val="000000000000" w:firstRow="0" w:lastRow="0" w:firstColumn="0" w:lastColumn="0" w:oddVBand="0" w:evenVBand="0" w:oddHBand="0" w:evenHBand="0" w:firstRowFirstColumn="0" w:firstRowLastColumn="0" w:lastRowFirstColumn="0" w:lastRowLastColumn="0"/>
               <w:rPr>
                 <w:color w:val="auto"/>
                 <w:sz w:val="20"/>
@@ -9338,7 +9564,29 @@
                 <w:szCs w:val="20"/>
                 <w:lang w:val="en-US"/>
               </w:rPr>
-              <w:t>Create slider box, bind slider to UP/DOWN and set slider VALUE_CHANGED event.</w:t>
+              <w:t xml:space="preserve">Create slider box, bind slider to UP/DOWN and set slider VALUE_CHANGED </w:t>
+            </w:r>
+            <w:r>
+              <w:rPr>
+                <w:b w:val="0"/>
+                <w:bCs w:val="0"/>
+                <w:color w:val="auto"/>
+                <w:sz w:val="20"/>
+                <w:szCs w:val="20"/>
+                <w:lang w:val="en-US"/>
+              </w:rPr>
+              <w:t>callback</w:t>
+            </w:r>
+            <w:r>
+              <w:rPr>
+                <w:b w:val="0"/>
+                <w:bCs w:val="0"/>
+                <w:color w:val="auto"/>
+                <w:sz w:val="20"/>
+                <w:szCs w:val="20"/>
+                <w:lang w:val="en-US"/>
+              </w:rPr>
+              <w:t>.</w:t>
             </w:r>
           </w:p>
         </w:tc>
@@ -9347,6 +9595,120 @@
         <w:trPr>
           <w:cnfStyle w:val="000000100000" w:firstRow="0" w:lastRow="0" w:firstColumn="0" w:lastColumn="0" w:oddVBand="0" w:evenVBand="0" w:oddHBand="1" w:evenHBand="0" w:firstRowFirstColumn="0" w:firstRowLastColumn="0" w:lastRowFirstColumn="0" w:lastRowLastColumn="0"/>
         </w:trPr>
+        <w:tc>
+          <w:tcPr>
+            <w:cnfStyle w:val="001000000000" w:firstRow="0" w:lastRow="0" w:firstColumn="1" w:lastColumn="0" w:oddVBand="0" w:evenVBand="0" w:oddHBand="0" w:evenHBand="0" w:firstRowFirstColumn="0" w:firstRowLastColumn="0" w:lastRowFirstColumn="0" w:lastRowLastColumn="0"/>
+            <w:tcW w:w="1705" w:type="dxa"/>
+            <w:tcBorders>
+              <w:bottom w:val="single" w:sz="2" w:space="0" w:color="9CC2E5" w:themeColor="accent5" w:themeTint="99"/>
+            </w:tcBorders>
+          </w:tcPr>
+          <w:p>
+            <w:pPr>
+              <w:rPr>
+                <w:color w:val="auto"/>
+                <w:sz w:val="20"/>
+                <w:szCs w:val="20"/>
+              </w:rPr>
+            </w:pPr>
+            <w:r>
+              <w:rPr>
+                <w:color w:val="auto"/>
+                <w:sz w:val="20"/>
+                <w:szCs w:val="20"/>
+              </w:rPr>
+              <w:t>Callback</w:t>
+            </w:r>
+          </w:p>
+        </w:tc>
+        <w:tc>
+          <w:tcPr>
+            <w:tcW w:w="8751" w:type="dxa"/>
+            <w:tcBorders>
+              <w:bottom w:val="single" w:sz="2" w:space="0" w:color="9CC2E5" w:themeColor="accent5" w:themeTint="99"/>
+            </w:tcBorders>
+            <w:shd w:val="clear" w:color="auto" w:fill="auto"/>
+          </w:tcPr>
+          <w:p>
+            <w:pPr>
+              <w:cnfStyle w:val="000000100000" w:firstRow="0" w:lastRow="0" w:firstColumn="0" w:lastColumn="0" w:oddVBand="0" w:evenVBand="0" w:oddHBand="1" w:evenHBand="0" w:firstRowFirstColumn="0" w:firstRowLastColumn="0" w:lastRowFirstColumn="0" w:lastRowLastColumn="0"/>
+              <w:rPr>
+                <w:color w:val="auto"/>
+                <w:sz w:val="20"/>
+                <w:szCs w:val="20"/>
+                <w:lang w:val="en-US"/>
+              </w:rPr>
+            </w:pPr>
+            <w:r>
+              <w:rPr>
+                <w:color w:val="auto"/>
+                <w:sz w:val="20"/>
+                <w:szCs w:val="20"/>
+                <w:lang w:val="en-US"/>
+              </w:rPr>
+              <w:t xml:space="preserve">Change </w:t>
+            </w:r>
+            <w:r>
+              <w:rPr>
+                <w:color w:val="auto"/>
+                <w:sz w:val="20"/>
+                <w:szCs w:val="20"/>
+                <w:lang w:val="en-US"/>
+              </w:rPr>
+              <w:t>volume for active device</w:t>
+            </w:r>
+            <w:r>
+              <w:rPr>
+                <w:color w:val="auto"/>
+                <w:sz w:val="20"/>
+                <w:szCs w:val="20"/>
+                <w:lang w:val="en-US"/>
+              </w:rPr>
+              <w:t>.</w:t>
+            </w:r>
+          </w:p>
+          <w:p>
+            <w:pPr>
+              <w:cnfStyle w:val="000000100000" w:firstRow="0" w:lastRow="0" w:firstColumn="0" w:lastColumn="0" w:oddVBand="0" w:evenVBand="0" w:oddHBand="1" w:evenHBand="0" w:firstRowFirstColumn="0" w:firstRowLastColumn="0" w:lastRowFirstColumn="0" w:lastRowLastColumn="0"/>
+              <w:rPr>
+                <w:color w:val="auto"/>
+                <w:sz w:val="20"/>
+                <w:szCs w:val="20"/>
+                <w:lang w:val="en-US"/>
+              </w:rPr>
+            </w:pPr>
+            <w:r>
+              <w:rPr>
+                <w:color w:val="auto"/>
+                <w:sz w:val="20"/>
+                <w:szCs w:val="20"/>
+                <w:lang w:val="en-US"/>
+              </w:rPr>
+              <w:t>Set config dirty.</w:t>
+            </w:r>
+          </w:p>
+          <w:p>
+            <w:pPr>
+              <w:cnfStyle w:val="000000100000" w:firstRow="0" w:lastRow="0" w:firstColumn="0" w:lastColumn="0" w:oddVBand="0" w:evenVBand="0" w:oddHBand="1" w:evenHBand="0" w:firstRowFirstColumn="0" w:firstRowLastColumn="0" w:lastRowFirstColumn="0" w:lastRowLastColumn="0"/>
+              <w:rPr>
+                <w:sz w:val="20"/>
+                <w:szCs w:val="20"/>
+                <w:lang w:val="en-US"/>
+              </w:rPr>
+            </w:pPr>
+            <w:r>
+              <w:rPr>
+                <w:color w:val="auto"/>
+                <w:sz w:val="20"/>
+                <w:szCs w:val="20"/>
+                <w:lang w:val="en-US"/>
+              </w:rPr>
+              <w:t>Reset auto close timer.</w:t>
+            </w:r>
+          </w:p>
+        </w:tc>
+      </w:tr>
+      <w:tr>
         <w:tc>
           <w:tcPr>
             <w:cnfStyle w:val="001000000000" w:firstRow="0" w:lastRow="0" w:firstColumn="1" w:lastColumn="0" w:oddVBand="0" w:evenVBand="0" w:oddHBand="0" w:evenHBand="0" w:firstRowFirstColumn="0" w:firstRowLastColumn="0" w:lastRowFirstColumn="0" w:lastRowLastColumn="0"/>
@@ -9354,6 +9716,7 @@
             <w:tcBorders>
               <w:top w:val="single" w:sz="2" w:space="0" w:color="9CC2E5" w:themeColor="accent5" w:themeTint="99"/>
             </w:tcBorders>
+            <w:shd w:val="clear" w:color="auto" w:fill="DEEAF6" w:themeFill="accent5" w:themeFillTint="33"/>
           </w:tcPr>
           <w:p>
             <w:pPr>
@@ -9385,7 +9748,7 @@
           </w:tcPr>
           <w:p>
             <w:pPr>
-              <w:cnfStyle w:val="000000100000" w:firstRow="0" w:lastRow="0" w:firstColumn="0" w:lastColumn="0" w:oddVBand="0" w:evenVBand="0" w:oddHBand="1" w:evenHBand="0" w:firstRowFirstColumn="0" w:firstRowLastColumn="0" w:lastRowFirstColumn="0" w:lastRowLastColumn="0"/>
+              <w:cnfStyle w:val="000000000000" w:firstRow="0" w:lastRow="0" w:firstColumn="0" w:lastColumn="0" w:oddVBand="0" w:evenVBand="0" w:oddHBand="0" w:evenHBand="0" w:firstRowFirstColumn="0" w:firstRowLastColumn="0" w:lastRowFirstColumn="0" w:lastRowLastColumn="0"/>
               <w:rPr>
                 <w:color w:val="auto"/>
                 <w:sz w:val="20"/>
@@ -9450,7 +9813,7 @@
           </w:p>
           <w:p>
             <w:pPr>
-              <w:cnfStyle w:val="000000100000" w:firstRow="0" w:lastRow="0" w:firstColumn="0" w:lastColumn="0" w:oddVBand="0" w:evenVBand="0" w:oddHBand="1" w:evenHBand="0" w:firstRowFirstColumn="0" w:firstRowLastColumn="0" w:lastRowFirstColumn="0" w:lastRowLastColumn="0"/>
+              <w:cnfStyle w:val="000000000000" w:firstRow="0" w:lastRow="0" w:firstColumn="0" w:lastColumn="0" w:oddVBand="0" w:evenVBand="0" w:oddHBand="0" w:evenHBand="0" w:firstRowFirstColumn="0" w:firstRowLastColumn="0" w:lastRowFirstColumn="0" w:lastRowLastColumn="0"/>
               <w:rPr>
                 <w:color w:val="auto"/>
                 <w:sz w:val="20"/>
@@ -9465,12 +9828,32 @@
                 <w:szCs w:val="20"/>
                 <w:lang w:val="en-US"/>
               </w:rPr>
+              <w:t>Save config if not busy and config dirty.</w:t>
+            </w:r>
+          </w:p>
+          <w:p>
+            <w:pPr>
+              <w:cnfStyle w:val="000000000000" w:firstRow="0" w:lastRow="0" w:firstColumn="0" w:lastColumn="0" w:oddVBand="0" w:evenVBand="0" w:oddHBand="0" w:evenHBand="0" w:firstRowFirstColumn="0" w:firstRowLastColumn="0" w:lastRowFirstColumn="0" w:lastRowLastColumn="0"/>
+              <w:rPr>
+                <w:color w:val="auto"/>
+                <w:sz w:val="20"/>
+                <w:szCs w:val="20"/>
+                <w:lang w:val="en-US"/>
+              </w:rPr>
+            </w:pPr>
+            <w:r>
+              <w:rPr>
+                <w:color w:val="auto"/>
+                <w:sz w:val="20"/>
+                <w:szCs w:val="20"/>
+                <w:lang w:val="en-US"/>
+              </w:rPr>
               <w:t>Delete input group.</w:t>
             </w:r>
           </w:p>
           <w:p>
             <w:pPr>
-              <w:cnfStyle w:val="000000100000" w:firstRow="0" w:lastRow="0" w:firstColumn="0" w:lastColumn="0" w:oddVBand="0" w:evenVBand="0" w:oddHBand="1" w:evenHBand="0" w:firstRowFirstColumn="0" w:firstRowLastColumn="0" w:lastRowFirstColumn="0" w:lastRowLastColumn="0"/>
+              <w:cnfStyle w:val="000000000000" w:firstRow="0" w:lastRow="0" w:firstColumn="0" w:lastColumn="0" w:oddVBand="0" w:evenVBand="0" w:oddHBand="0" w:evenHBand="0" w:firstRowFirstColumn="0" w:firstRowLastColumn="0" w:lastRowFirstColumn="0" w:lastRowLastColumn="0"/>
               <w:rPr>
                 <w:color w:val="auto"/>
                 <w:sz w:val="20"/>
@@ -9490,7 +9873,7 @@
           </w:p>
           <w:p>
             <w:pPr>
-              <w:cnfStyle w:val="000000100000" w:firstRow="0" w:lastRow="0" w:firstColumn="0" w:lastColumn="0" w:oddVBand="0" w:evenVBand="0" w:oddHBand="1" w:evenHBand="0" w:firstRowFirstColumn="0" w:firstRowLastColumn="0" w:lastRowFirstColumn="0" w:lastRowLastColumn="0"/>
+              <w:cnfStyle w:val="000000000000" w:firstRow="0" w:lastRow="0" w:firstColumn="0" w:lastColumn="0" w:oddVBand="0" w:evenVBand="0" w:oddHBand="0" w:evenHBand="0" w:firstRowFirstColumn="0" w:firstRowLastColumn="0" w:lastRowFirstColumn="0" w:lastRowLastColumn="0"/>
               <w:rPr>
                 <w:color w:val="auto"/>
                 <w:sz w:val="20"/>
@@ -10211,6 +10594,8 @@
             <w:pPr>
               <w:cnfStyle w:val="100000000000" w:firstRow="1" w:lastRow="0" w:firstColumn="0" w:lastColumn="0" w:oddVBand="0" w:evenVBand="0" w:oddHBand="0" w:evenHBand="0" w:firstRowFirstColumn="0" w:firstRowLastColumn="0" w:lastRowFirstColumn="0" w:lastRowLastColumn="0"/>
               <w:rPr>
+                <w:b w:val="0"/>
+                <w:bCs w:val="0"/>
                 <w:color w:val="auto"/>
                 <w:sz w:val="20"/>
                 <w:szCs w:val="20"/>
@@ -10219,6 +10604,8 @@
             </w:pPr>
             <w:r>
               <w:rPr>
+                <w:b w:val="0"/>
+                <w:bCs w:val="0"/>
                 <w:color w:val="auto"/>
                 <w:sz w:val="20"/>
                 <w:szCs w:val="20"/>
@@ -10228,6 +10615,8 @@
             </w:r>
             <w:r>
               <w:rPr>
+                <w:b w:val="0"/>
+                <w:bCs w:val="0"/>
                 <w:color w:val="auto"/>
                 <w:sz w:val="20"/>
                 <w:szCs w:val="20"/>
@@ -10240,6 +10629,8 @@
             <w:pPr>
               <w:cnfStyle w:val="100000000000" w:firstRow="1" w:lastRow="0" w:firstColumn="0" w:lastColumn="0" w:oddVBand="0" w:evenVBand="0" w:oddHBand="0" w:evenHBand="0" w:firstRowFirstColumn="0" w:firstRowLastColumn="0" w:lastRowFirstColumn="0" w:lastRowLastColumn="0"/>
               <w:rPr>
+                <w:b w:val="0"/>
+                <w:bCs w:val="0"/>
                 <w:color w:val="auto"/>
                 <w:sz w:val="20"/>
                 <w:szCs w:val="20"/>
@@ -10248,6 +10639,8 @@
             </w:pPr>
             <w:r>
               <w:rPr>
+                <w:b w:val="0"/>
+                <w:bCs w:val="0"/>
                 <w:color w:val="auto"/>
                 <w:sz w:val="20"/>
                 <w:szCs w:val="20"/>
@@ -10260,6 +10653,8 @@
             <w:pPr>
               <w:cnfStyle w:val="100000000000" w:firstRow="1" w:lastRow="0" w:firstColumn="0" w:lastColumn="0" w:oddVBand="0" w:evenVBand="0" w:oddHBand="0" w:evenHBand="0" w:firstRowFirstColumn="0" w:firstRowLastColumn="0" w:lastRowFirstColumn="0" w:lastRowLastColumn="0"/>
               <w:rPr>
+                <w:b w:val="0"/>
+                <w:bCs w:val="0"/>
                 <w:color w:val="auto"/>
                 <w:sz w:val="20"/>
                 <w:szCs w:val="20"/>
@@ -10268,6 +10663,8 @@
             </w:pPr>
             <w:r>
               <w:rPr>
+                <w:b w:val="0"/>
+                <w:bCs w:val="0"/>
                 <w:color w:val="auto"/>
                 <w:sz w:val="20"/>
                 <w:szCs w:val="20"/>
@@ -10280,6 +10677,8 @@
             <w:pPr>
               <w:cnfStyle w:val="100000000000" w:firstRow="1" w:lastRow="0" w:firstColumn="0" w:lastColumn="0" w:oddVBand="0" w:evenVBand="0" w:oddHBand="0" w:evenHBand="0" w:firstRowFirstColumn="0" w:firstRowLastColumn="0" w:lastRowFirstColumn="0" w:lastRowLastColumn="0"/>
               <w:rPr>
+                <w:b w:val="0"/>
+                <w:bCs w:val="0"/>
                 <w:color w:val="auto"/>
                 <w:sz w:val="20"/>
                 <w:szCs w:val="20"/>
@@ -10288,6 +10687,8 @@
             </w:pPr>
             <w:r>
               <w:rPr>
+                <w:b w:val="0"/>
+                <w:bCs w:val="0"/>
                 <w:color w:val="auto"/>
                 <w:sz w:val="20"/>
                 <w:szCs w:val="20"/>
@@ -10297,6 +10698,8 @@
             </w:r>
             <w:r>
               <w:rPr>
+                <w:b w:val="0"/>
+                <w:bCs w:val="0"/>
                 <w:color w:val="auto"/>
                 <w:sz w:val="20"/>
                 <w:szCs w:val="20"/>
@@ -10306,6 +10709,8 @@
             </w:r>
             <w:r>
               <w:rPr>
+                <w:b w:val="0"/>
+                <w:bCs w:val="0"/>
                 <w:color w:val="auto"/>
                 <w:sz w:val="20"/>
                 <w:szCs w:val="20"/>
@@ -10319,6 +10724,8 @@
             <w:pPr>
               <w:cnfStyle w:val="100000000000" w:firstRow="1" w:lastRow="0" w:firstColumn="0" w:lastColumn="0" w:oddVBand="0" w:evenVBand="0" w:oddHBand="0" w:evenHBand="0" w:firstRowFirstColumn="0" w:firstRowLastColumn="0" w:lastRowFirstColumn="0" w:lastRowLastColumn="0"/>
               <w:rPr>
+                <w:b w:val="0"/>
+                <w:bCs w:val="0"/>
                 <w:color w:val="auto"/>
                 <w:sz w:val="20"/>
                 <w:szCs w:val="20"/>
@@ -10327,6 +10734,8 @@
             </w:pPr>
             <w:r>
               <w:rPr>
+                <w:b w:val="0"/>
+                <w:bCs w:val="0"/>
                 <w:color w:val="auto"/>
                 <w:sz w:val="20"/>
                 <w:szCs w:val="20"/>
@@ -10381,8 +10790,6 @@
             <w:pPr>
               <w:cnfStyle w:val="000000100000" w:firstRow="0" w:lastRow="0" w:firstColumn="0" w:lastColumn="0" w:oddVBand="0" w:evenVBand="0" w:oddHBand="1" w:evenHBand="0" w:firstRowFirstColumn="0" w:firstRowLastColumn="0" w:lastRowFirstColumn="0" w:lastRowLastColumn="0"/>
               <w:rPr>
-                <w:b/>
-                <w:bCs/>
                 <w:color w:val="auto"/>
                 <w:sz w:val="20"/>
                 <w:szCs w:val="20"/>
@@ -10391,8 +10798,6 @@
             </w:pPr>
             <w:r>
               <w:rPr>
-                <w:b/>
-                <w:bCs/>
                 <w:color w:val="auto"/>
                 <w:sz w:val="20"/>
                 <w:szCs w:val="20"/>
@@ -10405,8 +10810,6 @@
             <w:pPr>
               <w:cnfStyle w:val="000000100000" w:firstRow="0" w:lastRow="0" w:firstColumn="0" w:lastColumn="0" w:oddVBand="0" w:evenVBand="0" w:oddHBand="1" w:evenHBand="0" w:firstRowFirstColumn="0" w:firstRowLastColumn="0" w:lastRowFirstColumn="0" w:lastRowLastColumn="0"/>
               <w:rPr>
-                <w:b/>
-                <w:bCs/>
                 <w:color w:val="auto"/>
                 <w:sz w:val="20"/>
                 <w:szCs w:val="20"/>
@@ -10415,8 +10818,6 @@
             </w:pPr>
             <w:r>
               <w:rPr>
-                <w:b/>
-                <w:bCs/>
                 <w:color w:val="auto"/>
                 <w:sz w:val="20"/>
                 <w:szCs w:val="20"/>
@@ -10463,8 +10864,6 @@
             <w:pPr>
               <w:cnfStyle w:val="000000000000" w:firstRow="0" w:lastRow="0" w:firstColumn="0" w:lastColumn="0" w:oddVBand="0" w:evenVBand="0" w:oddHBand="0" w:evenHBand="0" w:firstRowFirstColumn="0" w:firstRowLastColumn="0" w:lastRowFirstColumn="0" w:lastRowLastColumn="0"/>
               <w:rPr>
-                <w:b/>
-                <w:bCs/>
                 <w:color w:val="auto"/>
                 <w:sz w:val="20"/>
                 <w:szCs w:val="20"/>
@@ -10473,8 +10872,6 @@
             </w:pPr>
             <w:r>
               <w:rPr>
-                <w:b/>
-                <w:bCs/>
                 <w:color w:val="auto"/>
                 <w:sz w:val="20"/>
                 <w:szCs w:val="20"/>
@@ -10484,8 +10881,6 @@
             </w:r>
             <w:r>
               <w:rPr>
-                <w:b/>
-                <w:bCs/>
                 <w:color w:val="auto"/>
                 <w:sz w:val="20"/>
                 <w:szCs w:val="20"/>
@@ -10495,8 +10890,6 @@
             </w:r>
             <w:r>
               <w:rPr>
-                <w:b/>
-                <w:bCs/>
                 <w:color w:val="auto"/>
                 <w:sz w:val="20"/>
                 <w:szCs w:val="20"/>
@@ -10506,8 +10899,6 @@
             </w:r>
             <w:r>
               <w:rPr>
-                <w:b/>
-                <w:bCs/>
                 <w:color w:val="auto"/>
                 <w:sz w:val="20"/>
                 <w:szCs w:val="20"/>
@@ -10520,8 +10911,6 @@
             <w:pPr>
               <w:cnfStyle w:val="000000000000" w:firstRow="0" w:lastRow="0" w:firstColumn="0" w:lastColumn="0" w:oddVBand="0" w:evenVBand="0" w:oddHBand="0" w:evenHBand="0" w:firstRowFirstColumn="0" w:firstRowLastColumn="0" w:lastRowFirstColumn="0" w:lastRowLastColumn="0"/>
               <w:rPr>
-                <w:b/>
-                <w:bCs/>
                 <w:color w:val="auto"/>
                 <w:sz w:val="20"/>
                 <w:szCs w:val="20"/>
@@ -10530,8 +10919,6 @@
             </w:pPr>
             <w:r>
               <w:rPr>
-                <w:b/>
-                <w:bCs/>
                 <w:color w:val="auto"/>
                 <w:sz w:val="20"/>
                 <w:szCs w:val="20"/>
@@ -10544,8 +10931,6 @@
             <w:pPr>
               <w:cnfStyle w:val="000000000000" w:firstRow="0" w:lastRow="0" w:firstColumn="0" w:lastColumn="0" w:oddVBand="0" w:evenVBand="0" w:oddHBand="0" w:evenHBand="0" w:firstRowFirstColumn="0" w:firstRowLastColumn="0" w:lastRowFirstColumn="0" w:lastRowLastColumn="0"/>
               <w:rPr>
-                <w:b/>
-                <w:bCs/>
                 <w:color w:val="auto"/>
                 <w:sz w:val="20"/>
                 <w:szCs w:val="20"/>
@@ -10554,8 +10939,6 @@
             </w:pPr>
             <w:r>
               <w:rPr>
-                <w:b/>
-                <w:bCs/>
                 <w:color w:val="auto"/>
                 <w:sz w:val="20"/>
                 <w:szCs w:val="20"/>
@@ -10565,8 +10948,6 @@
             </w:r>
             <w:r>
               <w:rPr>
-                <w:b/>
-                <w:bCs/>
                 <w:color w:val="auto"/>
                 <w:sz w:val="20"/>
                 <w:szCs w:val="20"/>
@@ -10579,8 +10960,6 @@
             <w:pPr>
               <w:cnfStyle w:val="000000000000" w:firstRow="0" w:lastRow="0" w:firstColumn="0" w:lastColumn="0" w:oddVBand="0" w:evenVBand="0" w:oddHBand="0" w:evenHBand="0" w:firstRowFirstColumn="0" w:firstRowLastColumn="0" w:lastRowFirstColumn="0" w:lastRowLastColumn="0"/>
               <w:rPr>
-                <w:b/>
-                <w:bCs/>
                 <w:color w:val="auto"/>
                 <w:sz w:val="20"/>
                 <w:szCs w:val="20"/>
@@ -10589,8 +10968,6 @@
             </w:pPr>
             <w:r>
               <w:rPr>
-                <w:b/>
-                <w:bCs/>
                 <w:color w:val="auto"/>
                 <w:sz w:val="20"/>
                 <w:szCs w:val="20"/>

</xml_diff>